<commit_message>
SMA: Matlab patikrinimas, plotinimas
</commit_message>
<xml_diff>
--- a/SMA/L1/Lukas_Sivickas_IFF68_1ld_23v.docx
+++ b/SMA/L1/Lukas_Sivickas_IFF68_1ld_23v.docx
@@ -6,37 +6,8 @@
       <w:pPr>
         <w:jc w:val="center"/>
       </w:pPr>
-      <w:proofErr w:type="spellStart"/>
-      <w:r>
-        <w:t>Skaitiniai</w:t>
-      </w:r>
-      <w:proofErr w:type="spellEnd"/>
-      <w:r>
-        <w:t xml:space="preserve"> </w:t>
-      </w:r>
-      <w:proofErr w:type="spellStart"/>
-      <w:r>
-        <w:t>metodai</w:t>
-      </w:r>
-      <w:proofErr w:type="spellEnd"/>
-      <w:r>
-        <w:t xml:space="preserve"> </w:t>
-      </w:r>
-      <w:proofErr w:type="spellStart"/>
-      <w:r>
-        <w:t>ir</w:t>
-      </w:r>
-      <w:proofErr w:type="spellEnd"/>
-      <w:r>
-        <w:t xml:space="preserve"> </w:t>
-      </w:r>
-      <w:proofErr w:type="spellStart"/>
-      <w:r>
-        <w:t>algoritmai</w:t>
-      </w:r>
-      <w:proofErr w:type="spellEnd"/>
-      <w:r>
-        <w:t xml:space="preserve"> (P170B115). Lukas Šivickas (IFF-6/8). Varianto Nr. 23</w:t>
+      <w:r>
+        <w:t>Skaitiniai metodai ir algoritmai (P170B115). Lukas Šivickas (IFF-6/8). Varianto Nr. 23</w:t>
       </w:r>
     </w:p>
     <w:p/>
@@ -104,55 +75,7 @@
           <w:rFonts w:eastAsiaTheme="minorEastAsia"/>
           <w:lang w:val="en-US"/>
         </w:rPr>
-        <w:t xml:space="preserve"> </w:t>
-      </w:r>
-      <w:proofErr w:type="spellStart"/>
-      <w:r>
-        <w:rPr>
-          <w:rFonts w:eastAsiaTheme="minorEastAsia"/>
-          <w:lang w:val="en-US"/>
-        </w:rPr>
-        <w:t>ir</w:t>
-      </w:r>
-      <w:proofErr w:type="spellEnd"/>
-      <w:r>
-        <w:rPr>
-          <w:rFonts w:eastAsiaTheme="minorEastAsia"/>
-          <w:lang w:val="en-US"/>
-        </w:rPr>
-        <w:t xml:space="preserve"> </w:t>
-      </w:r>
-      <w:proofErr w:type="spellStart"/>
-      <w:r>
-        <w:rPr>
-          <w:rFonts w:eastAsiaTheme="minorEastAsia"/>
-          <w:lang w:val="en-US"/>
-        </w:rPr>
-        <w:t>trancendentinė</w:t>
-      </w:r>
-      <w:proofErr w:type="spellEnd"/>
-      <w:r>
-        <w:rPr>
-          <w:rFonts w:eastAsiaTheme="minorEastAsia"/>
-          <w:lang w:val="en-US"/>
-        </w:rPr>
-        <w:t xml:space="preserve"> </w:t>
-      </w:r>
-      <w:proofErr w:type="spellStart"/>
-      <w:r>
-        <w:rPr>
-          <w:rFonts w:eastAsiaTheme="minorEastAsia"/>
-          <w:lang w:val="en-US"/>
-        </w:rPr>
-        <w:t>funkcija</w:t>
-      </w:r>
-      <w:proofErr w:type="spellEnd"/>
-      <w:r>
-        <w:rPr>
-          <w:rFonts w:eastAsiaTheme="minorEastAsia"/>
-          <w:lang w:val="en-US"/>
-        </w:rPr>
-        <w:t xml:space="preserve"> </w:t>
+        <w:t xml:space="preserve"> ir trancendentinė funkcija </w:t>
       </w:r>
       <m:oMath>
         <m:r>
@@ -356,14 +279,7 @@
                     <w:rFonts w:ascii="Cambria Math" w:hAnsi="Cambria Math"/>
                     <w:lang w:val="en-US"/>
                   </w:rPr>
-                  <m:t>+</m:t>
-                </m:r>
-                <m:r>
-                  <w:rPr>
-                    <w:rFonts w:ascii="Cambria Math" w:hAnsi="Cambria Math"/>
-                    <w:lang w:val="en-US"/>
-                  </w:rPr>
-                  <m:t>0.85</m:t>
+                  <m:t>+0.85</m:t>
                 </m:r>
                 <m:sSup>
                   <m:sSupPr>
@@ -399,14 +315,7 @@
                     <w:rFonts w:ascii="Cambria Math" w:hAnsi="Cambria Math"/>
                     <w:lang w:val="en-US"/>
                   </w:rPr>
-                  <m:t>-</m:t>
-                </m:r>
-                <m:r>
-                  <w:rPr>
-                    <w:rFonts w:ascii="Cambria Math" w:hAnsi="Cambria Math"/>
-                    <w:lang w:val="en-US"/>
-                  </w:rPr>
-                  <m:t>8.22</m:t>
+                  <m:t>-8.22</m:t>
                 </m:r>
                 <m:sSup>
                   <m:sSupPr>
@@ -442,14 +351,7 @@
                     <w:rFonts w:ascii="Cambria Math" w:hAnsi="Cambria Math"/>
                     <w:lang w:val="en-US"/>
                   </w:rPr>
-                  <m:t>-</m:t>
-                </m:r>
-                <m:r>
-                  <w:rPr>
-                    <w:rFonts w:ascii="Cambria Math" w:hAnsi="Cambria Math"/>
-                    <w:lang w:val="en-US"/>
-                  </w:rPr>
-                  <m:t>4.67</m:t>
+                  <m:t>-4.67</m:t>
                 </m:r>
                 <m:sSup>
                   <m:sSupPr>
@@ -658,6 +560,19 @@
     <w:p>
       <w:pPr>
         <w:pStyle w:val="Heading2"/>
+        <w:numPr>
+          <w:ilvl w:val="0"/>
+          <w:numId w:val="0"/>
+        </w:numPr>
+        <w:ind w:left="792"/>
+        <w:rPr>
+          <w:lang w:val="en-US"/>
+        </w:rPr>
+      </w:pPr>
+    </w:p>
+    <w:p>
+      <w:pPr>
+        <w:pStyle w:val="Heading2"/>
         <w:rPr>
           <w:lang w:val="en-US"/>
         </w:rPr>
@@ -737,13 +652,7 @@
         <w:rPr>
           <w:lang w:val="en-US"/>
         </w:rPr>
-        <w:t xml:space="preserve"> </w:t>
-      </w:r>
-      <w:r>
-        <w:rPr>
-          <w:lang w:val="en-US"/>
-        </w:rPr>
-        <w:t xml:space="preserve">– </w:t>
+        <w:t xml:space="preserve"> – </w:t>
       </w:r>
       <w:proofErr w:type="spellStart"/>
       <w:r>
@@ -857,6 +766,8 @@
           </wp:inline>
         </w:drawing>
       </w:r>
+      <w:bookmarkStart w:id="0" w:name="_GoBack"/>
+      <w:bookmarkEnd w:id="0"/>
     </w:p>
     <w:p>
       <w:pPr>
@@ -877,10 +788,6 @@
       </w:r>
       <w:r>
         <w:tab/>
-      </w:r>
-      <w:bookmarkStart w:id="0" w:name="_GoBack"/>
-      <w:bookmarkEnd w:id="0"/>
-      <w:r>
         <w:t xml:space="preserve"> </w:t>
       </w:r>
     </w:p>
@@ -1047,13 +954,38 @@
       <w:r>
         <w:t xml:space="preserve">Lentelė </w:t>
       </w:r>
-      <w:fldSimple w:instr=" SEQ Lentelė \* ARABIC ">
-        <w:r>
-          <w:t>1</w:t>
-        </w:r>
-      </w:fldSimple>
+      <w:r>
+        <w:fldChar w:fldCharType="begin"/>
+      </w:r>
+      <w:r>
+        <w:instrText xml:space="preserve"> SEQ Lentelė \* ARABIC </w:instrText>
+      </w:r>
+      <w:r>
+        <w:fldChar w:fldCharType="separate"/>
+      </w:r>
+      <w:r>
+        <w:t>1</w:t>
+      </w:r>
+      <w:r>
+        <w:fldChar w:fldCharType="end"/>
+      </w:r>
       <w:r>
         <w:t>. Šaknų intervalo įverčiai.</w:t>
+      </w:r>
+    </w:p>
+    <w:p>
+      <w:pPr>
+        <w:pStyle w:val="ListParagraph"/>
+        <w:numPr>
+          <w:ilvl w:val="0"/>
+          <w:numId w:val="2"/>
+        </w:numPr>
+        <w:rPr>
+          <w:lang w:val="en-US"/>
+        </w:rPr>
+      </w:pPr>
+      <w:r>
+        <w:t>Šaknų atskyrimas skenavimo metodu</w:t>
       </w:r>
     </w:p>
     <w:p>
@@ -1758,6 +1690,7 @@
   <w:style w:type="character" w:default="1" w:styleId="DefaultParagraphFont">
     <w:name w:val="Default Paragraph Font"/>
     <w:uiPriority w:val="1"/>
+    <w:semiHidden/>
     <w:unhideWhenUsed/>
   </w:style>
   <w:style w:type="table" w:default="1" w:styleId="TableNormal">

</xml_diff>